<commit_message>
Adding agenda, edits to contract and project plan
Contract was spelling error, plan added tasks
</commit_message>
<xml_diff>
--- a/Contract.docx
+++ b/Contract.docx
@@ -576,8 +576,6 @@
       <w:r>
         <w:t xml:space="preserve">allocated </w:t>
       </w:r>
-      <w:bookmarkStart w:id="0" w:name="_GoBack"/>
-      <w:bookmarkEnd w:id="0"/>
       <w:r>
         <w:t xml:space="preserve">team roles are as follows: </w:t>
       </w:r>
@@ -734,6 +732,11 @@
       <w:r>
         <w:t>Lead Documenter, Junior Teste</w:t>
       </w:r>
+      <w:r>
+        <w:t>r</w:t>
+      </w:r>
+      <w:bookmarkStart w:id="0" w:name="_GoBack"/>
+      <w:bookmarkEnd w:id="0"/>
     </w:p>
     <w:p>
       <w:r>

</xml_diff>